<commit_message>
Squash merge dev into main – AXI4-Lite channels, memory, and top integrated
</commit_message>
<xml_diff>
--- a/doc/AXI4-Methodology-Guide.docx
+++ b/doc/AXI4-Methodology-Guide.docx
@@ -129,8 +129,8 @@
     </w:p>
     <w:p>
       <w:r>
-        <w:pict w14:anchorId="392B31AF">
-          <v:rect id="_x0000_i1031" style="width:0;height:1.5pt" o:hralign="center" o:hrstd="t" o:hr="t" fillcolor="#a0a0a0" stroked="f"/>
+        <w:pict w14:anchorId="6B2AC8BB">
+          <v:rect id="_x0000_i1053" style="width:0;height:1.5pt" o:hralign="center" o:hrstd="t" o:hr="t" fillcolor="#a0a0a0" stroked="f"/>
         </w:pict>
       </w:r>
     </w:p>
@@ -317,8 +317,8 @@
     </w:p>
     <w:p>
       <w:r>
-        <w:pict w14:anchorId="2F617D27">
-          <v:rect id="_x0000_i1045" style="width:0;height:1.5pt" o:hralign="center" o:hrstd="t" o:hr="t" fillcolor="#a0a0a0" stroked="f"/>
+        <w:pict w14:anchorId="63639362">
+          <v:rect id="_x0000_i1054" style="width:0;height:1.5pt" o:hralign="center" o:hrstd="t" o:hr="t" fillcolor="#a0a0a0" stroked="f"/>
         </w:pict>
       </w:r>
     </w:p>
@@ -398,8 +398,8 @@
     </w:p>
     <w:p>
       <w:r>
-        <w:pict w14:anchorId="4A0B1084">
-          <v:rect id="_x0000_i1046" style="width:0;height:1.5pt" o:hralign="center" o:hrstd="t" o:hr="t" fillcolor="#a0a0a0" stroked="f"/>
+        <w:pict w14:anchorId="7E1A14B4">
+          <v:rect id="_x0000_i1055" style="width:0;height:1.5pt" o:hralign="center" o:hrstd="t" o:hr="t" fillcolor="#a0a0a0" stroked="f"/>
         </w:pict>
       </w:r>
     </w:p>
@@ -436,16 +436,13 @@
         <w:t>driven from registers</w:t>
       </w:r>
       <w:r>
-        <w:t>, not combinational loops.</w:t>
-      </w:r>
-      <w:r>
-        <w:t xml:space="preserve"> </w:t>
-      </w:r>
-    </w:p>
-    <w:p>
-      <w:r>
-        <w:pict w14:anchorId="71807D66">
-          <v:rect id="_x0000_i1067" style="width:0;height:1.5pt" o:hralign="center" o:hrstd="t" o:hr="t" fillcolor="#a0a0a0" stroked="f"/>
+        <w:t xml:space="preserve">, not combinational loops. </w:t>
+      </w:r>
+    </w:p>
+    <w:p>
+      <w:r>
+        <w:pict w14:anchorId="49993221">
+          <v:rect id="_x0000_i1056" style="width:0;height:1.5pt" o:hralign="center" o:hrstd="t" o:hr="t" fillcolor="#a0a0a0" stroked="f"/>
         </w:pict>
       </w:r>
     </w:p>
@@ -530,7 +527,362 @@
     </w:p>
     <w:p>
       <w:r>
-        <w:pict w14:anchorId="7968BF70">
+        <w:pict w14:anchorId="1524F5D5">
+          <v:rect id="_x0000_i1057" style="width:0;height:1.5pt" o:hralign="center" o:hrstd="t" o:hr="t" fillcolor="#a0a0a0" stroked="f"/>
+        </w:pict>
+      </w:r>
+    </w:p>
+    <w:p>
+      <w:pPr>
+        <w:rPr>
+          <w:b/>
+          <w:bCs/>
+        </w:rPr>
+      </w:pPr>
+      <w:r>
+        <w:rPr>
+          <w:b/>
+          <w:bCs/>
+        </w:rPr>
+        <w:t>6. Scalability Hooks</w:t>
+      </w:r>
+    </w:p>
+    <w:p>
+      <w:r>
+        <w:t>Even if you’re only targeting a simple register map now:</w:t>
+      </w:r>
+    </w:p>
+    <w:p>
+      <w:pPr>
+        <w:numPr>
+          <w:ilvl w:val="0"/>
+          <w:numId w:val="6"/>
+        </w:numPr>
+      </w:pPr>
+      <w:r>
+        <w:t xml:space="preserve">Parameterize </w:t>
+      </w:r>
+      <w:r>
+        <w:rPr>
+          <w:b/>
+          <w:bCs/>
+        </w:rPr>
+        <w:t>address width, data width</w:t>
+      </w:r>
+      <w:r>
+        <w:t>.</w:t>
+      </w:r>
+    </w:p>
+    <w:p>
+      <w:pPr>
+        <w:numPr>
+          <w:ilvl w:val="0"/>
+          <w:numId w:val="6"/>
+        </w:numPr>
+      </w:pPr>
+      <w:r>
+        <w:t xml:space="preserve">Keep backend (FIFO/register block) </w:t>
+      </w:r>
+      <w:r>
+        <w:rPr>
+          <w:b/>
+          <w:bCs/>
+        </w:rPr>
+        <w:t>pluggable</w:t>
+      </w:r>
+      <w:r>
+        <w:t>.</w:t>
+      </w:r>
+    </w:p>
+    <w:p>
+      <w:pPr>
+        <w:numPr>
+          <w:ilvl w:val="0"/>
+          <w:numId w:val="6"/>
+        </w:numPr>
+      </w:pPr>
+      <w:r>
+        <w:t>Document your address map (e.g., reg0 = control, reg1 = status).</w:t>
+      </w:r>
+    </w:p>
+    <w:p>
+      <w:r>
+        <w:rPr>
+          <w:rFonts w:ascii="Segoe UI Emoji" w:hAnsi="Segoe UI Emoji" w:cs="Segoe UI Emoji"/>
+        </w:rPr>
+        <w:t>👉</w:t>
+      </w:r>
+      <w:r>
+        <w:t xml:space="preserve"> Why: Later you can swap your “8-bit register” with your </w:t>
+      </w:r>
+      <w:r>
+        <w:rPr>
+          <w:b/>
+          <w:bCs/>
+        </w:rPr>
+        <w:t>FIFO project</w:t>
+      </w:r>
+      <w:r>
+        <w:t xml:space="preserve"> without rewriting the whole slave.</w:t>
+      </w:r>
+    </w:p>
+    <w:p>
+      <w:r>
+        <w:pict w14:anchorId="45F797B0">
+          <v:rect id="_x0000_i1058" style="width:0;height:1.5pt" o:hralign="center" o:hrstd="t" o:hr="t" fillcolor="#a0a0a0" stroked="f"/>
+        </w:pict>
+      </w:r>
+    </w:p>
+    <w:p>
+      <w:pPr>
+        <w:rPr>
+          <w:b/>
+          <w:bCs/>
+        </w:rPr>
+      </w:pPr>
+      <w:r>
+        <w:rPr>
+          <w:b/>
+          <w:bCs/>
+        </w:rPr>
+        <w:t>7. Coding Style &amp; Readability</w:t>
+      </w:r>
+    </w:p>
+    <w:p>
+      <w:pPr>
+        <w:numPr>
+          <w:ilvl w:val="0"/>
+          <w:numId w:val="7"/>
+        </w:numPr>
+      </w:pPr>
+      <w:r>
+        <w:t xml:space="preserve">Use </w:t>
+      </w:r>
+      <w:r>
+        <w:rPr>
+          <w:b/>
+          <w:bCs/>
+        </w:rPr>
+        <w:t>prefixes</w:t>
+      </w:r>
+      <w:r>
+        <w:t>: S_AXI_AWVALID, S_AXI_AWREADY, … (industry standard).</w:t>
+      </w:r>
+    </w:p>
+    <w:p>
+      <w:pPr>
+        <w:numPr>
+          <w:ilvl w:val="0"/>
+          <w:numId w:val="7"/>
+        </w:numPr>
+      </w:pPr>
+      <w:r>
+        <w:t xml:space="preserve">One process per channel (always </w:t>
+      </w:r>
+      <w:proofErr w:type="gramStart"/>
+      <w:r>
+        <w:t>@(</w:t>
+      </w:r>
+      <w:proofErr w:type="gramEnd"/>
+      <w:r>
+        <w:t xml:space="preserve">posedge </w:t>
+      </w:r>
+      <w:proofErr w:type="spellStart"/>
+      <w:r>
+        <w:t>clk</w:t>
+      </w:r>
+      <w:proofErr w:type="spellEnd"/>
+      <w:r>
+        <w:t>)).</w:t>
+      </w:r>
+    </w:p>
+    <w:p>
+      <w:pPr>
+        <w:numPr>
+          <w:ilvl w:val="0"/>
+          <w:numId w:val="7"/>
+        </w:numPr>
+      </w:pPr>
+      <w:r>
+        <w:t>Don’t mix protocol + backend logic.</w:t>
+      </w:r>
+    </w:p>
+    <w:p>
+      <w:pPr>
+        <w:numPr>
+          <w:ilvl w:val="0"/>
+          <w:numId w:val="7"/>
+        </w:numPr>
+      </w:pPr>
+      <w:r>
+        <w:t xml:space="preserve">Comment the </w:t>
+      </w:r>
+      <w:r>
+        <w:rPr>
+          <w:i/>
+          <w:iCs/>
+        </w:rPr>
+        <w:t>AXI spec clause</w:t>
+      </w:r>
+      <w:r>
+        <w:t xml:space="preserve"> near tricky logic.</w:t>
+      </w:r>
+    </w:p>
+    <w:p>
+      <w:r>
+        <w:pict w14:anchorId="46831454">
+          <v:rect id="_x0000_i1059" style="width:0;height:1.5pt" o:hralign="center" o:hrstd="t" o:hr="t" fillcolor="#a0a0a0" stroked="f"/>
+        </w:pict>
+      </w:r>
+    </w:p>
+    <w:p>
+      <w:pPr>
+        <w:rPr>
+          <w:b/>
+          <w:bCs/>
+        </w:rPr>
+      </w:pPr>
+      <w:r>
+        <w:rPr>
+          <w:b/>
+          <w:bCs/>
+        </w:rPr>
+        <w:t>8. Verification Practices</w:t>
+      </w:r>
+    </w:p>
+    <w:p>
+      <w:pPr>
+        <w:numPr>
+          <w:ilvl w:val="0"/>
+          <w:numId w:val="8"/>
+        </w:numPr>
+      </w:pPr>
+      <w:r>
+        <w:t xml:space="preserve">Write a </w:t>
+      </w:r>
+      <w:r>
+        <w:rPr>
+          <w:b/>
+          <w:bCs/>
+        </w:rPr>
+        <w:t>self-checking testbench</w:t>
+      </w:r>
+      <w:r>
+        <w:t xml:space="preserve"> with a simple AXI master BFM (bus functional model).</w:t>
+      </w:r>
+    </w:p>
+    <w:p>
+      <w:pPr>
+        <w:numPr>
+          <w:ilvl w:val="0"/>
+          <w:numId w:val="8"/>
+        </w:numPr>
+      </w:pPr>
+      <w:r>
+        <w:t>Drive different transaction orders (W first, AW first).</w:t>
+      </w:r>
+    </w:p>
+    <w:p>
+      <w:pPr>
+        <w:numPr>
+          <w:ilvl w:val="0"/>
+          <w:numId w:val="8"/>
+        </w:numPr>
+      </w:pPr>
+      <w:r>
+        <w:t>Randomize spacing between AW/W/R to ensure your FSM works in all cases.</w:t>
+      </w:r>
+    </w:p>
+    <w:p>
+      <w:r>
+        <w:rPr>
+          <w:rFonts w:ascii="Segoe UI Emoji" w:hAnsi="Segoe UI Emoji" w:cs="Segoe UI Emoji"/>
+        </w:rPr>
+        <w:t>👉</w:t>
+      </w:r>
+      <w:r>
+        <w:t xml:space="preserve"> In industry, your block would </w:t>
+      </w:r>
+      <w:r>
+        <w:rPr>
+          <w:i/>
+          <w:iCs/>
+        </w:rPr>
+        <w:t>fail review</w:t>
+      </w:r>
+      <w:r>
+        <w:t xml:space="preserve"> if not self-verified.</w:t>
+      </w:r>
+    </w:p>
+    <w:p>
+      <w:r>
+        <w:pict w14:anchorId="2DAFA8BE">
+          <v:rect id="_x0000_i1060" style="width:0;height:1.5pt" o:hralign="center" o:hrstd="t" o:hr="t" fillcolor="#a0a0a0" stroked="f"/>
+        </w:pict>
+      </w:r>
+    </w:p>
+    <w:p>
+      <w:pPr>
+        <w:rPr>
+          <w:b/>
+          <w:bCs/>
+        </w:rPr>
+      </w:pPr>
+      <w:r>
+        <w:rPr>
+          <w:b/>
+          <w:bCs/>
+        </w:rPr>
+        <w:t>9. Synthesis Awareness</w:t>
+      </w:r>
+    </w:p>
+    <w:p>
+      <w:pPr>
+        <w:numPr>
+          <w:ilvl w:val="0"/>
+          <w:numId w:val="9"/>
+        </w:numPr>
+      </w:pPr>
+      <w:r>
+        <w:t>No latches.</w:t>
+      </w:r>
+    </w:p>
+    <w:p>
+      <w:pPr>
+        <w:numPr>
+          <w:ilvl w:val="0"/>
+          <w:numId w:val="9"/>
+        </w:numPr>
+      </w:pPr>
+      <w:r>
+        <w:t>No uninitialized regs.</w:t>
+      </w:r>
+    </w:p>
+    <w:p>
+      <w:pPr>
+        <w:numPr>
+          <w:ilvl w:val="0"/>
+          <w:numId w:val="9"/>
+        </w:numPr>
+      </w:pPr>
+      <w:r>
+        <w:t>Reset all flops explicitly.</w:t>
+      </w:r>
+    </w:p>
+    <w:p>
+      <w:pPr>
+        <w:numPr>
+          <w:ilvl w:val="0"/>
+          <w:numId w:val="9"/>
+        </w:numPr>
+      </w:pPr>
+      <w:r>
+        <w:t>Make sure your FIFO integrates cleanly (no combinational feedback across clock domains).</w:t>
+      </w:r>
+    </w:p>
+    <w:p>
+      <w:r>
+        <w:pict w14:anchorId="46E94CC7">
           <v:rect id="_x0000_i1061" style="width:0;height:1.5pt" o:hralign="center" o:hrstd="t" o:hr="t" fillcolor="#a0a0a0" stroked="f"/>
         </w:pict>
       </w:r>
@@ -547,30 +899,91 @@
           <w:b/>
           <w:bCs/>
         </w:rPr>
-        <w:t>6. Scalability Hooks</w:t>
-      </w:r>
-    </w:p>
-    <w:p>
-      <w:r>
-        <w:t>Even if you’re only targeting a simple register map now:</w:t>
+        <w:t>10. Documentation</w:t>
       </w:r>
     </w:p>
     <w:p>
       <w:pPr>
         <w:numPr>
           <w:ilvl w:val="0"/>
-          <w:numId w:val="6"/>
-        </w:numPr>
-      </w:pPr>
-      <w:r>
-        <w:t xml:space="preserve">Parameterize </w:t>
-      </w:r>
-      <w:r>
-        <w:rPr>
-          <w:b/>
-          <w:bCs/>
-        </w:rPr>
-        <w:t>address width, data width</w:t>
+          <w:numId w:val="10"/>
+        </w:numPr>
+      </w:pPr>
+      <w:r>
+        <w:lastRenderedPageBreak/>
+        <w:t xml:space="preserve">Write a </w:t>
+      </w:r>
+      <w:r>
+        <w:rPr>
+          <w:b/>
+          <w:bCs/>
+        </w:rPr>
+        <w:t>README or spec doc</w:t>
+      </w:r>
+      <w:r>
+        <w:t>:</w:t>
+      </w:r>
+    </w:p>
+    <w:p>
+      <w:pPr>
+        <w:numPr>
+          <w:ilvl w:val="1"/>
+          <w:numId w:val="10"/>
+        </w:numPr>
+      </w:pPr>
+      <w:r>
+        <w:t>Ports list + description.</w:t>
+      </w:r>
+    </w:p>
+    <w:p>
+      <w:pPr>
+        <w:numPr>
+          <w:ilvl w:val="1"/>
+          <w:numId w:val="10"/>
+        </w:numPr>
+      </w:pPr>
+      <w:r>
+        <w:t>Address map.</w:t>
+      </w:r>
+    </w:p>
+    <w:p>
+      <w:pPr>
+        <w:numPr>
+          <w:ilvl w:val="1"/>
+          <w:numId w:val="10"/>
+        </w:numPr>
+      </w:pPr>
+      <w:r>
+        <w:t>Example transaction.</w:t>
+      </w:r>
+      <w:r>
+        <w:br/>
+      </w:r>
+      <w:r>
+        <w:rPr>
+          <w:rFonts w:ascii="Segoe UI Emoji" w:hAnsi="Segoe UI Emoji" w:cs="Segoe UI Emoji"/>
+        </w:rPr>
+        <w:t>👉</w:t>
+      </w:r>
+      <w:r>
+        <w:t xml:space="preserve"> Hiring managers love seeing </w:t>
+      </w:r>
+      <w:r>
+        <w:rPr>
+          <w:b/>
+          <w:bCs/>
+        </w:rPr>
+        <w:t>spec + RTL + testbench</w:t>
+      </w:r>
+      <w:r>
+        <w:t xml:space="preserve"> in GitHub — it screams </w:t>
+      </w:r>
+      <w:r>
+        <w:rPr>
+          <w:i/>
+          <w:iCs/>
+        </w:rPr>
+        <w:t>“industry-ready”</w:t>
       </w:r>
       <w:r>
         <w:t>.</w:t>
@@ -578,60 +991,98 @@
     </w:p>
     <w:p>
       <w:pPr>
-        <w:numPr>
-          <w:ilvl w:val="0"/>
-          <w:numId w:val="6"/>
-        </w:numPr>
-      </w:pPr>
-      <w:r>
-        <w:t xml:space="preserve">Keep backend (FIFO/register block) </w:t>
-      </w:r>
-      <w:r>
-        <w:rPr>
-          <w:b/>
-          <w:bCs/>
-        </w:rPr>
-        <w:t>pluggable</w:t>
-      </w:r>
-      <w:r>
-        <w:t>.</w:t>
-      </w:r>
-    </w:p>
-    <w:p>
-      <w:pPr>
-        <w:numPr>
-          <w:ilvl w:val="0"/>
-          <w:numId w:val="6"/>
-        </w:numPr>
-      </w:pPr>
-      <w:r>
-        <w:t>Document your address map (e.g., reg0 = control, reg1 = status).</w:t>
-      </w:r>
-    </w:p>
-    <w:p>
+        <w:rPr>
+          <w:lang w:val="en-GB"/>
+        </w:rPr>
+      </w:pPr>
+      <w:r>
+        <w:rPr>
+          <w:lang w:val="en-GB"/>
+        </w:rPr>
+        <w:br w:type="page"/>
+      </w:r>
+    </w:p>
+    <w:p>
+      <w:pPr>
+        <w:rPr>
+          <w:b/>
+          <w:bCs/>
+        </w:rPr>
+      </w:pPr>
       <w:r>
         <w:rPr>
           <w:rFonts w:ascii="Segoe UI Emoji" w:hAnsi="Segoe UI Emoji" w:cs="Segoe UI Emoji"/>
-        </w:rPr>
-        <w:t>👉</w:t>
-      </w:r>
-      <w:r>
-        <w:t xml:space="preserve"> Why: Later you can swap your “8-bit register” with your </w:t>
-      </w:r>
-      <w:r>
-        <w:rPr>
-          <w:b/>
-          <w:bCs/>
-        </w:rPr>
-        <w:t>FIFO project</w:t>
-      </w:r>
-      <w:r>
-        <w:t xml:space="preserve"> without rewriting the whole slave.</w:t>
-      </w:r>
-    </w:p>
-    <w:p>
-      <w:r>
-        <w:pict w14:anchorId="42852200">
+          <w:b/>
+          <w:bCs/>
+        </w:rPr>
+        <w:lastRenderedPageBreak/>
+        <w:t>📑</w:t>
+      </w:r>
+      <w:r>
+        <w:rPr>
+          <w:b/>
+          <w:bCs/>
+        </w:rPr>
+        <w:t xml:space="preserve"> AXI4-Lite Slave Design Guide (Architecture Document)</w:t>
+      </w:r>
+    </w:p>
+    <w:p>
+      <w:pPr>
+        <w:rPr>
+          <w:b/>
+          <w:bCs/>
+        </w:rPr>
+      </w:pPr>
+      <w:r>
+        <w:rPr>
+          <w:b/>
+          <w:bCs/>
+        </w:rPr>
+        <w:t>1. Overview</w:t>
+      </w:r>
+    </w:p>
+    <w:p>
+      <w:r>
+        <w:t xml:space="preserve">AXI4-Lite is a lightweight subset of the AXI4 protocol, supporting only </w:t>
+      </w:r>
+      <w:r>
+        <w:rPr>
+          <w:b/>
+          <w:bCs/>
+        </w:rPr>
+        <w:t>single-beat</w:t>
+      </w:r>
+      <w:r>
+        <w:t xml:space="preserve"> read/write transactions. It is used for </w:t>
+      </w:r>
+      <w:r>
+        <w:rPr>
+          <w:b/>
+          <w:bCs/>
+        </w:rPr>
+        <w:t>control/status registers (CSRs)</w:t>
+      </w:r>
+      <w:r>
+        <w:t xml:space="preserve"> rather than high-bandwidth data transfer.</w:t>
+      </w:r>
+      <w:r>
+        <w:br/>
+        <w:t xml:space="preserve">Our goal is to design a </w:t>
+      </w:r>
+      <w:r>
+        <w:rPr>
+          <w:b/>
+          <w:bCs/>
+        </w:rPr>
+        <w:t>configurable AXI4-Lite slave</w:t>
+      </w:r>
+      <w:r>
+        <w:t xml:space="preserve"> with a small register file, which later connects to a FIFO, encryption block, or any peripheral.</w:t>
+      </w:r>
+    </w:p>
+    <w:p>
+      <w:r>
+        <w:pict w14:anchorId="7F333A44">
           <v:rect id="_x0000_i1062" style="width:0;height:1.5pt" o:hralign="center" o:hrstd="t" o:hr="t" fillcolor="#a0a0a0" stroked="f"/>
         </w:pict>
       </w:r>
@@ -648,460 +1099,6 @@
           <w:b/>
           <w:bCs/>
         </w:rPr>
-        <w:t>7. Coding Style &amp; Readability</w:t>
-      </w:r>
-    </w:p>
-    <w:p>
-      <w:pPr>
-        <w:numPr>
-          <w:ilvl w:val="0"/>
-          <w:numId w:val="7"/>
-        </w:numPr>
-      </w:pPr>
-      <w:r>
-        <w:t xml:space="preserve">Use </w:t>
-      </w:r>
-      <w:r>
-        <w:rPr>
-          <w:b/>
-          <w:bCs/>
-        </w:rPr>
-        <w:t>prefixes</w:t>
-      </w:r>
-      <w:r>
-        <w:t>: S_AXI_AWVALID, S_AXI_AWREADY, … (industry standard).</w:t>
-      </w:r>
-    </w:p>
-    <w:p>
-      <w:pPr>
-        <w:numPr>
-          <w:ilvl w:val="0"/>
-          <w:numId w:val="7"/>
-        </w:numPr>
-      </w:pPr>
-      <w:r>
-        <w:t xml:space="preserve">One process per channel (always </w:t>
-      </w:r>
-      <w:proofErr w:type="gramStart"/>
-      <w:r>
-        <w:t>@(</w:t>
-      </w:r>
-      <w:proofErr w:type="gramEnd"/>
-      <w:r>
-        <w:t xml:space="preserve">posedge </w:t>
-      </w:r>
-      <w:proofErr w:type="spellStart"/>
-      <w:r>
-        <w:t>clk</w:t>
-      </w:r>
-      <w:proofErr w:type="spellEnd"/>
-      <w:r>
-        <w:t>)).</w:t>
-      </w:r>
-    </w:p>
-    <w:p>
-      <w:pPr>
-        <w:numPr>
-          <w:ilvl w:val="0"/>
-          <w:numId w:val="7"/>
-        </w:numPr>
-      </w:pPr>
-      <w:r>
-        <w:t>Don’t mix protocol + backend logic.</w:t>
-      </w:r>
-    </w:p>
-    <w:p>
-      <w:pPr>
-        <w:numPr>
-          <w:ilvl w:val="0"/>
-          <w:numId w:val="7"/>
-        </w:numPr>
-      </w:pPr>
-      <w:r>
-        <w:t xml:space="preserve">Comment the </w:t>
-      </w:r>
-      <w:r>
-        <w:rPr>
-          <w:i/>
-          <w:iCs/>
-        </w:rPr>
-        <w:t>AXI spec clause</w:t>
-      </w:r>
-      <w:r>
-        <w:t xml:space="preserve"> near tricky logic.</w:t>
-      </w:r>
-    </w:p>
-    <w:p>
-      <w:r>
-        <w:pict w14:anchorId="6BAA3308">
-          <v:rect id="_x0000_i1070" style="width:0;height:1.5pt" o:hralign="center" o:hrstd="t" o:hr="t" fillcolor="#a0a0a0" stroked="f"/>
-        </w:pict>
-      </w:r>
-    </w:p>
-    <w:p>
-      <w:pPr>
-        <w:rPr>
-          <w:b/>
-          <w:bCs/>
-        </w:rPr>
-      </w:pPr>
-      <w:r>
-        <w:rPr>
-          <w:b/>
-          <w:bCs/>
-        </w:rPr>
-        <w:t>8. Verification Practices</w:t>
-      </w:r>
-    </w:p>
-    <w:p>
-      <w:pPr>
-        <w:numPr>
-          <w:ilvl w:val="0"/>
-          <w:numId w:val="8"/>
-        </w:numPr>
-      </w:pPr>
-      <w:r>
-        <w:t xml:space="preserve">Write a </w:t>
-      </w:r>
-      <w:r>
-        <w:rPr>
-          <w:b/>
-          <w:bCs/>
-        </w:rPr>
-        <w:t>self-checking testbench</w:t>
-      </w:r>
-      <w:r>
-        <w:t xml:space="preserve"> with a simple AXI master BFM (bus functional model).</w:t>
-      </w:r>
-    </w:p>
-    <w:p>
-      <w:pPr>
-        <w:numPr>
-          <w:ilvl w:val="0"/>
-          <w:numId w:val="8"/>
-        </w:numPr>
-      </w:pPr>
-      <w:r>
-        <w:t>Drive different transaction orders (W first, AW first).</w:t>
-      </w:r>
-    </w:p>
-    <w:p>
-      <w:pPr>
-        <w:numPr>
-          <w:ilvl w:val="0"/>
-          <w:numId w:val="8"/>
-        </w:numPr>
-      </w:pPr>
-      <w:r>
-        <w:t>Randomize spacing between AW/W/R to ensure your FSM works in all cases.</w:t>
-      </w:r>
-    </w:p>
-    <w:p>
-      <w:r>
-        <w:rPr>
-          <w:rFonts w:ascii="Segoe UI Emoji" w:hAnsi="Segoe UI Emoji" w:cs="Segoe UI Emoji"/>
-        </w:rPr>
-        <w:t>👉</w:t>
-      </w:r>
-      <w:r>
-        <w:t xml:space="preserve"> In industry, your block would </w:t>
-      </w:r>
-      <w:r>
-        <w:rPr>
-          <w:i/>
-          <w:iCs/>
-        </w:rPr>
-        <w:t>fail review</w:t>
-      </w:r>
-      <w:r>
-        <w:t xml:space="preserve"> if not self-verified.</w:t>
-      </w:r>
-    </w:p>
-    <w:p>
-      <w:r>
-        <w:pict w14:anchorId="5A52E228">
-          <v:rect id="_x0000_i1083" style="width:0;height:1.5pt" o:hralign="center" o:hrstd="t" o:hr="t" fillcolor="#a0a0a0" stroked="f"/>
-        </w:pict>
-      </w:r>
-    </w:p>
-    <w:p>
-      <w:pPr>
-        <w:rPr>
-          <w:b/>
-          <w:bCs/>
-        </w:rPr>
-      </w:pPr>
-      <w:r>
-        <w:rPr>
-          <w:b/>
-          <w:bCs/>
-        </w:rPr>
-        <w:t>9. Synthesis Awareness</w:t>
-      </w:r>
-    </w:p>
-    <w:p>
-      <w:pPr>
-        <w:numPr>
-          <w:ilvl w:val="0"/>
-          <w:numId w:val="9"/>
-        </w:numPr>
-      </w:pPr>
-      <w:r>
-        <w:t>No latches.</w:t>
-      </w:r>
-    </w:p>
-    <w:p>
-      <w:pPr>
-        <w:numPr>
-          <w:ilvl w:val="0"/>
-          <w:numId w:val="9"/>
-        </w:numPr>
-      </w:pPr>
-      <w:r>
-        <w:t>No uninitialized regs.</w:t>
-      </w:r>
-    </w:p>
-    <w:p>
-      <w:pPr>
-        <w:numPr>
-          <w:ilvl w:val="0"/>
-          <w:numId w:val="9"/>
-        </w:numPr>
-      </w:pPr>
-      <w:r>
-        <w:t>Reset all flops explicitly.</w:t>
-      </w:r>
-    </w:p>
-    <w:p>
-      <w:pPr>
-        <w:numPr>
-          <w:ilvl w:val="0"/>
-          <w:numId w:val="9"/>
-        </w:numPr>
-      </w:pPr>
-      <w:r>
-        <w:t>Make sure your FIFO integrates cleanly (no combinational feedback across clock domains).</w:t>
-      </w:r>
-    </w:p>
-    <w:p>
-      <w:r>
-        <w:pict w14:anchorId="38BB0B8C">
-          <v:rect id="_x0000_i1084" style="width:0;height:1.5pt" o:hralign="center" o:hrstd="t" o:hr="t" fillcolor="#a0a0a0" stroked="f"/>
-        </w:pict>
-      </w:r>
-    </w:p>
-    <w:p>
-      <w:pPr>
-        <w:rPr>
-          <w:b/>
-          <w:bCs/>
-        </w:rPr>
-      </w:pPr>
-      <w:r>
-        <w:rPr>
-          <w:b/>
-          <w:bCs/>
-        </w:rPr>
-        <w:t>10. Documentation</w:t>
-      </w:r>
-    </w:p>
-    <w:p>
-      <w:pPr>
-        <w:numPr>
-          <w:ilvl w:val="0"/>
-          <w:numId w:val="10"/>
-        </w:numPr>
-      </w:pPr>
-      <w:r>
-        <w:lastRenderedPageBreak/>
-        <w:t xml:space="preserve">Write a </w:t>
-      </w:r>
-      <w:r>
-        <w:rPr>
-          <w:b/>
-          <w:bCs/>
-        </w:rPr>
-        <w:t>README or spec doc</w:t>
-      </w:r>
-      <w:r>
-        <w:t>:</w:t>
-      </w:r>
-    </w:p>
-    <w:p>
-      <w:pPr>
-        <w:numPr>
-          <w:ilvl w:val="1"/>
-          <w:numId w:val="10"/>
-        </w:numPr>
-      </w:pPr>
-      <w:r>
-        <w:t>Ports list + description.</w:t>
-      </w:r>
-    </w:p>
-    <w:p>
-      <w:pPr>
-        <w:numPr>
-          <w:ilvl w:val="1"/>
-          <w:numId w:val="10"/>
-        </w:numPr>
-      </w:pPr>
-      <w:r>
-        <w:t>Address map.</w:t>
-      </w:r>
-    </w:p>
-    <w:p>
-      <w:pPr>
-        <w:numPr>
-          <w:ilvl w:val="1"/>
-          <w:numId w:val="10"/>
-        </w:numPr>
-      </w:pPr>
-      <w:r>
-        <w:t>Example transaction.</w:t>
-      </w:r>
-      <w:r>
-        <w:br/>
-      </w:r>
-      <w:r>
-        <w:rPr>
-          <w:rFonts w:ascii="Segoe UI Emoji" w:hAnsi="Segoe UI Emoji" w:cs="Segoe UI Emoji"/>
-        </w:rPr>
-        <w:t>👉</w:t>
-      </w:r>
-      <w:r>
-        <w:t xml:space="preserve"> Hiring managers love seeing </w:t>
-      </w:r>
-      <w:r>
-        <w:rPr>
-          <w:b/>
-          <w:bCs/>
-        </w:rPr>
-        <w:t>spec + RTL + testbench</w:t>
-      </w:r>
-      <w:r>
-        <w:t xml:space="preserve"> in GitHub — it screams </w:t>
-      </w:r>
-      <w:r>
-        <w:rPr>
-          <w:i/>
-          <w:iCs/>
-        </w:rPr>
-        <w:t>“industry-ready”</w:t>
-      </w:r>
-      <w:r>
-        <w:t>.</w:t>
-      </w:r>
-    </w:p>
-    <w:p>
-      <w:pPr>
-        <w:rPr>
-          <w:lang w:val="en-GB"/>
-        </w:rPr>
-      </w:pPr>
-      <w:r>
-        <w:rPr>
-          <w:lang w:val="en-GB"/>
-        </w:rPr>
-        <w:br w:type="page"/>
-      </w:r>
-    </w:p>
-    <w:p>
-      <w:pPr>
-        <w:rPr>
-          <w:b/>
-          <w:bCs/>
-        </w:rPr>
-      </w:pPr>
-      <w:r>
-        <w:rPr>
-          <w:rFonts w:ascii="Segoe UI Emoji" w:hAnsi="Segoe UI Emoji" w:cs="Segoe UI Emoji"/>
-          <w:b/>
-          <w:bCs/>
-        </w:rPr>
-        <w:lastRenderedPageBreak/>
-        <w:t>📑</w:t>
-      </w:r>
-      <w:r>
-        <w:rPr>
-          <w:b/>
-          <w:bCs/>
-        </w:rPr>
-        <w:t xml:space="preserve"> AXI4-Lite Slave Design Guide (Architecture Document)</w:t>
-      </w:r>
-    </w:p>
-    <w:p>
-      <w:pPr>
-        <w:rPr>
-          <w:b/>
-          <w:bCs/>
-        </w:rPr>
-      </w:pPr>
-      <w:r>
-        <w:rPr>
-          <w:b/>
-          <w:bCs/>
-        </w:rPr>
-        <w:t>1. Overview</w:t>
-      </w:r>
-    </w:p>
-    <w:p>
-      <w:r>
-        <w:t xml:space="preserve">AXI4-Lite is a lightweight subset of the AXI4 protocol, supporting only </w:t>
-      </w:r>
-      <w:r>
-        <w:rPr>
-          <w:b/>
-          <w:bCs/>
-        </w:rPr>
-        <w:t>single-beat</w:t>
-      </w:r>
-      <w:r>
-        <w:t xml:space="preserve"> read/write transactions. It is used for </w:t>
-      </w:r>
-      <w:r>
-        <w:rPr>
-          <w:b/>
-          <w:bCs/>
-        </w:rPr>
-        <w:t>control/status registers (CSRs)</w:t>
-      </w:r>
-      <w:r>
-        <w:t xml:space="preserve"> rather than high-bandwidth data transfer.</w:t>
-      </w:r>
-      <w:r>
-        <w:br/>
-        <w:t xml:space="preserve">Our goal is to design a </w:t>
-      </w:r>
-      <w:r>
-        <w:rPr>
-          <w:b/>
-          <w:bCs/>
-        </w:rPr>
-        <w:t>configurable AXI4-Lite slave</w:t>
-      </w:r>
-      <w:r>
-        <w:t xml:space="preserve"> with a small register file, which later connects to a FIFO, encryption block, or any peripheral.</w:t>
-      </w:r>
-    </w:p>
-    <w:p>
-      <w:r>
-        <w:pict w14:anchorId="139A9A04">
-          <v:rect id="_x0000_i1106" style="width:0;height:1.5pt" o:hralign="center" o:hrstd="t" o:hr="t" fillcolor="#a0a0a0" stroked="f"/>
-        </w:pict>
-      </w:r>
-    </w:p>
-    <w:p>
-      <w:pPr>
-        <w:rPr>
-          <w:b/>
-          <w:bCs/>
-        </w:rPr>
-      </w:pPr>
-      <w:r>
-        <w:rPr>
-          <w:b/>
-          <w:bCs/>
-        </w:rPr>
         <w:t>2. Key Characteristics of AXI4-Lite</w:t>
       </w:r>
     </w:p>
@@ -1234,8 +1231,8 @@
     </w:p>
     <w:p>
       <w:r>
-        <w:pict w14:anchorId="2D133976">
-          <v:rect id="_x0000_i1107" style="width:0;height:1.5pt" o:hralign="center" o:hrstd="t" o:hr="t" fillcolor="#a0a0a0" stroked="f"/>
+        <w:pict w14:anchorId="6B4F49F2">
+          <v:rect id="_x0000_i1063" style="width:0;height:1.5pt" o:hralign="center" o:hrstd="t" o:hr="t" fillcolor="#a0a0a0" stroked="f"/>
         </w:pict>
       </w:r>
     </w:p>
@@ -2424,8 +2421,8 @@
         <w:ind w:firstLine="720"/>
       </w:pPr>
       <w:r>
-        <w:pict w14:anchorId="74BFFD06">
-          <v:rect id="_x0000_i1118" style="width:0;height:1.5pt" o:hralign="center" o:hrstd="t" o:hr="t" fillcolor="#a0a0a0" stroked="f"/>
+        <w:pict w14:anchorId="5BD4C3DF">
+          <v:rect id="_x0000_i1064" style="width:0;height:1.5pt" o:hralign="center" o:hrstd="t" o:hr="t" fillcolor="#a0a0a0" stroked="f"/>
         </w:pict>
       </w:r>
     </w:p>
@@ -2989,8 +2986,8 @@
         <w:ind w:firstLine="720"/>
       </w:pPr>
       <w:r>
-        <w:pict w14:anchorId="43FA67B1">
-          <v:rect id="_x0000_i1132" style="width:0;height:1.5pt" o:hralign="center" o:hrstd="t" o:hr="t" fillcolor="#a0a0a0" stroked="f"/>
+        <w:pict w14:anchorId="0C6B1EB4">
+          <v:rect id="_x0000_i1065" style="width:0;height:1.5pt" o:hralign="center" o:hrstd="t" o:hr="t" fillcolor="#a0a0a0" stroked="f"/>
         </w:pict>
       </w:r>
     </w:p>
@@ -3152,8 +3149,8 @@
         <w:ind w:firstLine="720"/>
       </w:pPr>
       <w:r>
-        <w:pict w14:anchorId="7868C25F">
-          <v:rect id="_x0000_i1133" style="width:0;height:1.5pt" o:hralign="center" o:hrstd="t" o:hr="t" fillcolor="#a0a0a0" stroked="f"/>
+        <w:pict w14:anchorId="048586F5">
+          <v:rect id="_x0000_i1066" style="width:0;height:1.5pt" o:hralign="center" o:hrstd="t" o:hr="t" fillcolor="#a0a0a0" stroked="f"/>
         </w:pict>
       </w:r>
     </w:p>
@@ -3224,13 +3221,171 @@
     </w:p>
     <w:p>
       <w:pPr>
+        <w:rPr>
+          <w:lang w:val="en-GB"/>
+        </w:rPr>
+      </w:pPr>
+      <w:r>
+        <w:rPr>
+          <w:lang w:val="en-GB"/>
+        </w:rPr>
+        <w:br w:type="page"/>
+      </w:r>
+    </w:p>
+    <w:p>
+      <w:pPr>
         <w:spacing w:after="0"/>
         <w:ind w:firstLine="720"/>
         <w:rPr>
-          <w:lang w:val="en-GB"/>
-        </w:rPr>
-      </w:pPr>
-    </w:p>
+          <w:b/>
+          <w:bCs/>
+        </w:rPr>
+      </w:pPr>
+      <w:r>
+        <w:rPr>
+          <w:rFonts w:ascii="Segoe UI Emoji" w:hAnsi="Segoe UI Emoji" w:cs="Segoe UI Emoji"/>
+          <w:b/>
+          <w:bCs/>
+        </w:rPr>
+        <w:lastRenderedPageBreak/>
+        <w:t>📝</w:t>
+      </w:r>
+      <w:r>
+        <w:rPr>
+          <w:b/>
+          <w:bCs/>
+        </w:rPr>
+        <w:t xml:space="preserve"> Commit Message Conventions (Git best-practice)</w:t>
+      </w:r>
+    </w:p>
+    <w:p>
+      <w:pPr>
+        <w:spacing w:after="0"/>
+        <w:ind w:firstLine="720"/>
+      </w:pPr>
+      <w:r>
+        <w:t xml:space="preserve">Industry teams often use the </w:t>
+      </w:r>
+      <w:r>
+        <w:rPr>
+          <w:b/>
+          <w:bCs/>
+        </w:rPr>
+        <w:t>Conventional Commits</w:t>
+      </w:r>
+      <w:r>
+        <w:t xml:space="preserve"> style:</w:t>
+      </w:r>
+    </w:p>
+    <w:p>
+      <w:pPr>
+        <w:numPr>
+          <w:ilvl w:val="0"/>
+          <w:numId w:val="17"/>
+        </w:numPr>
+        <w:spacing w:after="0"/>
+      </w:pPr>
+      <w:r>
+        <w:t>feat: → New feature (e.g., feat: added AW channel FSM)</w:t>
+      </w:r>
+    </w:p>
+    <w:p>
+      <w:pPr>
+        <w:numPr>
+          <w:ilvl w:val="0"/>
+          <w:numId w:val="17"/>
+        </w:numPr>
+        <w:spacing w:after="0"/>
+      </w:pPr>
+      <w:r>
+        <w:t>fix: → Bug fix (e.g., fix: corrected reset polarity in W channel)</w:t>
+      </w:r>
+    </w:p>
+    <w:p>
+      <w:pPr>
+        <w:numPr>
+          <w:ilvl w:val="0"/>
+          <w:numId w:val="17"/>
+        </w:numPr>
+        <w:spacing w:after="0"/>
+      </w:pPr>
+      <w:r>
+        <w:t xml:space="preserve">refactor: → Logic restructuring, no </w:t>
+      </w:r>
+      <w:proofErr w:type="spellStart"/>
+      <w:r>
+        <w:t>behavior</w:t>
+      </w:r>
+      <w:proofErr w:type="spellEnd"/>
+      <w:r>
+        <w:t xml:space="preserve"> change</w:t>
+      </w:r>
+    </w:p>
+    <w:p>
+      <w:pPr>
+        <w:numPr>
+          <w:ilvl w:val="0"/>
+          <w:numId w:val="17"/>
+        </w:numPr>
+        <w:spacing w:after="0"/>
+      </w:pPr>
+      <w:r>
+        <w:t>test: → Adding/changing testbench or verification files</w:t>
+      </w:r>
+    </w:p>
+    <w:p>
+      <w:pPr>
+        <w:numPr>
+          <w:ilvl w:val="0"/>
+          <w:numId w:val="17"/>
+        </w:numPr>
+        <w:spacing w:after="0"/>
+      </w:pPr>
+      <w:r>
+        <w:t>docs: → Documentation changes</w:t>
+      </w:r>
+    </w:p>
+    <w:p>
+      <w:pPr>
+        <w:numPr>
+          <w:ilvl w:val="0"/>
+          <w:numId w:val="17"/>
+        </w:numPr>
+        <w:spacing w:after="0"/>
+      </w:pPr>
+      <w:r>
+        <w:t>style: → Formatting, renaming signals, cleanup</w:t>
+      </w:r>
+    </w:p>
+    <w:p>
+      <w:pPr>
+        <w:spacing w:after="0"/>
+        <w:ind w:firstLine="720"/>
+      </w:pPr>
+      <w:r>
+        <w:t xml:space="preserve">This will make your repo </w:t>
+      </w:r>
+      <w:r>
+        <w:rPr>
+          <w:b/>
+          <w:bCs/>
+        </w:rPr>
+        <w:t>readable like a story</w:t>
+      </w:r>
+      <w:r>
+        <w:t xml:space="preserve"> of how the AXI block grew.</w:t>
+      </w:r>
+    </w:p>
+    <w:p>
+      <w:pPr>
+        <w:spacing w:after="0"/>
+        <w:ind w:firstLine="720"/>
+        <w:rPr>
+          <w:lang w:val="en-GB"/>
+        </w:rPr>
+      </w:pPr>
+    </w:p>
+    <w:p/>
     <w:sectPr>
       <w:pgSz w:w="11906" w:h="16838"/>
       <w:pgMar w:top="1440" w:right="1440" w:bottom="1440" w:left="1440" w:header="708" w:footer="708" w:gutter="0"/>
@@ -3836,6 +3991,155 @@
     </w:lvl>
   </w:abstractNum>
   <w:abstractNum w:abstractNumId="4" w15:restartNumberingAfterBreak="0">
+    <w:nsid w:val="2D1E1AAD"/>
+    <w:multiLevelType w:val="multilevel"/>
+    <w:tmpl w:val="163EBF1C"/>
+    <w:lvl w:ilvl="0">
+      <w:start w:val="1"/>
+      <w:numFmt w:val="bullet"/>
+      <w:lvlText w:val=""/>
+      <w:lvlJc w:val="left"/>
+      <w:pPr>
+        <w:tabs>
+          <w:tab w:val="num" w:pos="720"/>
+        </w:tabs>
+        <w:ind w:left="720" w:hanging="360"/>
+      </w:pPr>
+      <w:rPr>
+        <w:rFonts w:ascii="Symbol" w:hAnsi="Symbol" w:hint="default"/>
+        <w:sz w:val="20"/>
+      </w:rPr>
+    </w:lvl>
+    <w:lvl w:ilvl="1" w:tentative="1">
+      <w:start w:val="1"/>
+      <w:numFmt w:val="bullet"/>
+      <w:lvlText w:val="o"/>
+      <w:lvlJc w:val="left"/>
+      <w:pPr>
+        <w:tabs>
+          <w:tab w:val="num" w:pos="1440"/>
+        </w:tabs>
+        <w:ind w:left="1440" w:hanging="360"/>
+      </w:pPr>
+      <w:rPr>
+        <w:rFonts w:ascii="Courier New" w:hAnsi="Courier New" w:hint="default"/>
+        <w:sz w:val="20"/>
+      </w:rPr>
+    </w:lvl>
+    <w:lvl w:ilvl="2" w:tentative="1">
+      <w:start w:val="1"/>
+      <w:numFmt w:val="bullet"/>
+      <w:lvlText w:val=""/>
+      <w:lvlJc w:val="left"/>
+      <w:pPr>
+        <w:tabs>
+          <w:tab w:val="num" w:pos="2160"/>
+        </w:tabs>
+        <w:ind w:left="2160" w:hanging="360"/>
+      </w:pPr>
+      <w:rPr>
+        <w:rFonts w:ascii="Wingdings" w:hAnsi="Wingdings" w:hint="default"/>
+        <w:sz w:val="20"/>
+      </w:rPr>
+    </w:lvl>
+    <w:lvl w:ilvl="3" w:tentative="1">
+      <w:start w:val="1"/>
+      <w:numFmt w:val="bullet"/>
+      <w:lvlText w:val=""/>
+      <w:lvlJc w:val="left"/>
+      <w:pPr>
+        <w:tabs>
+          <w:tab w:val="num" w:pos="2880"/>
+        </w:tabs>
+        <w:ind w:left="2880" w:hanging="360"/>
+      </w:pPr>
+      <w:rPr>
+        <w:rFonts w:ascii="Wingdings" w:hAnsi="Wingdings" w:hint="default"/>
+        <w:sz w:val="20"/>
+      </w:rPr>
+    </w:lvl>
+    <w:lvl w:ilvl="4" w:tentative="1">
+      <w:start w:val="1"/>
+      <w:numFmt w:val="bullet"/>
+      <w:lvlText w:val=""/>
+      <w:lvlJc w:val="left"/>
+      <w:pPr>
+        <w:tabs>
+          <w:tab w:val="num" w:pos="3600"/>
+        </w:tabs>
+        <w:ind w:left="3600" w:hanging="360"/>
+      </w:pPr>
+      <w:rPr>
+        <w:rFonts w:ascii="Wingdings" w:hAnsi="Wingdings" w:hint="default"/>
+        <w:sz w:val="20"/>
+      </w:rPr>
+    </w:lvl>
+    <w:lvl w:ilvl="5" w:tentative="1">
+      <w:start w:val="1"/>
+      <w:numFmt w:val="bullet"/>
+      <w:lvlText w:val=""/>
+      <w:lvlJc w:val="left"/>
+      <w:pPr>
+        <w:tabs>
+          <w:tab w:val="num" w:pos="4320"/>
+        </w:tabs>
+        <w:ind w:left="4320" w:hanging="360"/>
+      </w:pPr>
+      <w:rPr>
+        <w:rFonts w:ascii="Wingdings" w:hAnsi="Wingdings" w:hint="default"/>
+        <w:sz w:val="20"/>
+      </w:rPr>
+    </w:lvl>
+    <w:lvl w:ilvl="6" w:tentative="1">
+      <w:start w:val="1"/>
+      <w:numFmt w:val="bullet"/>
+      <w:lvlText w:val=""/>
+      <w:lvlJc w:val="left"/>
+      <w:pPr>
+        <w:tabs>
+          <w:tab w:val="num" w:pos="5040"/>
+        </w:tabs>
+        <w:ind w:left="5040" w:hanging="360"/>
+      </w:pPr>
+      <w:rPr>
+        <w:rFonts w:ascii="Wingdings" w:hAnsi="Wingdings" w:hint="default"/>
+        <w:sz w:val="20"/>
+      </w:rPr>
+    </w:lvl>
+    <w:lvl w:ilvl="7" w:tentative="1">
+      <w:start w:val="1"/>
+      <w:numFmt w:val="bullet"/>
+      <w:lvlText w:val=""/>
+      <w:lvlJc w:val="left"/>
+      <w:pPr>
+        <w:tabs>
+          <w:tab w:val="num" w:pos="5760"/>
+        </w:tabs>
+        <w:ind w:left="5760" w:hanging="360"/>
+      </w:pPr>
+      <w:rPr>
+        <w:rFonts w:ascii="Wingdings" w:hAnsi="Wingdings" w:hint="default"/>
+        <w:sz w:val="20"/>
+      </w:rPr>
+    </w:lvl>
+    <w:lvl w:ilvl="8" w:tentative="1">
+      <w:start w:val="1"/>
+      <w:numFmt w:val="bullet"/>
+      <w:lvlText w:val=""/>
+      <w:lvlJc w:val="left"/>
+      <w:pPr>
+        <w:tabs>
+          <w:tab w:val="num" w:pos="6480"/>
+        </w:tabs>
+        <w:ind w:left="6480" w:hanging="360"/>
+      </w:pPr>
+      <w:rPr>
+        <w:rFonts w:ascii="Wingdings" w:hAnsi="Wingdings" w:hint="default"/>
+        <w:sz w:val="20"/>
+      </w:rPr>
+    </w:lvl>
+  </w:abstractNum>
+  <w:abstractNum w:abstractNumId="5" w15:restartNumberingAfterBreak="0">
     <w:nsid w:val="4FB053E5"/>
     <w:multiLevelType w:val="multilevel"/>
     <w:tmpl w:val="8766D6CC"/>
@@ -3956,7 +4260,7 @@
       </w:pPr>
     </w:lvl>
   </w:abstractNum>
-  <w:abstractNum w:abstractNumId="5" w15:restartNumberingAfterBreak="0">
+  <w:abstractNum w:abstractNumId="6" w15:restartNumberingAfterBreak="0">
     <w:nsid w:val="50A76292"/>
     <w:multiLevelType w:val="multilevel"/>
     <w:tmpl w:val="922406BE"/>
@@ -4105,7 +4409,7 @@
       </w:rPr>
     </w:lvl>
   </w:abstractNum>
-  <w:abstractNum w:abstractNumId="6" w15:restartNumberingAfterBreak="0">
+  <w:abstractNum w:abstractNumId="7" w15:restartNumberingAfterBreak="0">
     <w:nsid w:val="5B7C700B"/>
     <w:multiLevelType w:val="multilevel"/>
     <w:tmpl w:val="5C6AE5A2"/>
@@ -4254,7 +4558,7 @@
       </w:rPr>
     </w:lvl>
   </w:abstractNum>
-  <w:abstractNum w:abstractNumId="7" w15:restartNumberingAfterBreak="0">
+  <w:abstractNum w:abstractNumId="8" w15:restartNumberingAfterBreak="0">
     <w:nsid w:val="5BB60FDD"/>
     <w:multiLevelType w:val="multilevel"/>
     <w:tmpl w:val="9926C4BC"/>
@@ -4403,7 +4707,7 @@
       </w:rPr>
     </w:lvl>
   </w:abstractNum>
-  <w:abstractNum w:abstractNumId="8" w15:restartNumberingAfterBreak="0">
+  <w:abstractNum w:abstractNumId="9" w15:restartNumberingAfterBreak="0">
     <w:nsid w:val="5CB30B51"/>
     <w:multiLevelType w:val="multilevel"/>
     <w:tmpl w:val="8BAE2D3C"/>
@@ -4552,7 +4856,7 @@
       </w:rPr>
     </w:lvl>
   </w:abstractNum>
-  <w:abstractNum w:abstractNumId="9" w15:restartNumberingAfterBreak="0">
+  <w:abstractNum w:abstractNumId="10" w15:restartNumberingAfterBreak="0">
     <w:nsid w:val="5DEE2E74"/>
     <w:multiLevelType w:val="multilevel"/>
     <w:tmpl w:val="864CB580"/>
@@ -4701,7 +5005,7 @@
       </w:rPr>
     </w:lvl>
   </w:abstractNum>
-  <w:abstractNum w:abstractNumId="10" w15:restartNumberingAfterBreak="0">
+  <w:abstractNum w:abstractNumId="11" w15:restartNumberingAfterBreak="0">
     <w:nsid w:val="5E2320B8"/>
     <w:multiLevelType w:val="multilevel"/>
     <w:tmpl w:val="BC581C3E"/>
@@ -4850,7 +5154,7 @@
       </w:rPr>
     </w:lvl>
   </w:abstractNum>
-  <w:abstractNum w:abstractNumId="11" w15:restartNumberingAfterBreak="0">
+  <w:abstractNum w:abstractNumId="12" w15:restartNumberingAfterBreak="0">
     <w:nsid w:val="615301A3"/>
     <w:multiLevelType w:val="multilevel"/>
     <w:tmpl w:val="0AA84732"/>
@@ -4999,7 +5303,7 @@
       </w:rPr>
     </w:lvl>
   </w:abstractNum>
-  <w:abstractNum w:abstractNumId="12" w15:restartNumberingAfterBreak="0">
+  <w:abstractNum w:abstractNumId="13" w15:restartNumberingAfterBreak="0">
     <w:nsid w:val="6A9F170D"/>
     <w:multiLevelType w:val="multilevel"/>
     <w:tmpl w:val="E2C8A558"/>
@@ -5148,7 +5452,7 @@
       </w:rPr>
     </w:lvl>
   </w:abstractNum>
-  <w:abstractNum w:abstractNumId="13" w15:restartNumberingAfterBreak="0">
+  <w:abstractNum w:abstractNumId="14" w15:restartNumberingAfterBreak="0">
     <w:nsid w:val="6EB863EB"/>
     <w:multiLevelType w:val="multilevel"/>
     <w:tmpl w:val="DE26FC84"/>
@@ -5297,7 +5601,7 @@
       </w:rPr>
     </w:lvl>
   </w:abstractNum>
-  <w:abstractNum w:abstractNumId="14" w15:restartNumberingAfterBreak="0">
+  <w:abstractNum w:abstractNumId="15" w15:restartNumberingAfterBreak="0">
     <w:nsid w:val="79655DB7"/>
     <w:multiLevelType w:val="multilevel"/>
     <w:tmpl w:val="2288FD20"/>
@@ -5446,7 +5750,7 @@
       </w:rPr>
     </w:lvl>
   </w:abstractNum>
-  <w:abstractNum w:abstractNumId="15" w15:restartNumberingAfterBreak="0">
+  <w:abstractNum w:abstractNumId="16" w15:restartNumberingAfterBreak="0">
     <w:nsid w:val="7D877988"/>
     <w:multiLevelType w:val="multilevel"/>
     <w:tmpl w:val="446E8512"/>
@@ -5596,52 +5900,55 @@
     </w:lvl>
   </w:abstractNum>
   <w:num w:numId="1" w16cid:durableId="68310244">
-    <w:abstractNumId w:val="7"/>
+    <w:abstractNumId w:val="8"/>
   </w:num>
   <w:num w:numId="2" w16cid:durableId="1605185825">
-    <w:abstractNumId w:val="12"/>
+    <w:abstractNumId w:val="13"/>
   </w:num>
   <w:num w:numId="3" w16cid:durableId="1462917511">
     <w:abstractNumId w:val="1"/>
   </w:num>
   <w:num w:numId="4" w16cid:durableId="1851523330">
+    <w:abstractNumId w:val="11"/>
+  </w:num>
+  <w:num w:numId="5" w16cid:durableId="1570919131">
+    <w:abstractNumId w:val="12"/>
+  </w:num>
+  <w:num w:numId="6" w16cid:durableId="2066104717">
+    <w:abstractNumId w:val="6"/>
+  </w:num>
+  <w:num w:numId="7" w16cid:durableId="1154102431">
+    <w:abstractNumId w:val="16"/>
+  </w:num>
+  <w:num w:numId="8" w16cid:durableId="566186431">
+    <w:abstractNumId w:val="15"/>
+  </w:num>
+  <w:num w:numId="9" w16cid:durableId="1008603092">
     <w:abstractNumId w:val="10"/>
   </w:num>
-  <w:num w:numId="5" w16cid:durableId="1570919131">
-    <w:abstractNumId w:val="11"/>
-  </w:num>
-  <w:num w:numId="6" w16cid:durableId="2066104717">
-    <w:abstractNumId w:val="5"/>
-  </w:num>
-  <w:num w:numId="7" w16cid:durableId="1154102431">
-    <w:abstractNumId w:val="15"/>
-  </w:num>
-  <w:num w:numId="8" w16cid:durableId="566186431">
-    <w:abstractNumId w:val="14"/>
-  </w:num>
-  <w:num w:numId="9" w16cid:durableId="1008603092">
+  <w:num w:numId="10" w16cid:durableId="1736321471">
     <w:abstractNumId w:val="9"/>
-  </w:num>
-  <w:num w:numId="10" w16cid:durableId="1736321471">
-    <w:abstractNumId w:val="8"/>
   </w:num>
   <w:num w:numId="11" w16cid:durableId="1956669334">
     <w:abstractNumId w:val="3"/>
   </w:num>
   <w:num w:numId="12" w16cid:durableId="51076038">
-    <w:abstractNumId w:val="4"/>
+    <w:abstractNumId w:val="5"/>
   </w:num>
   <w:num w:numId="13" w16cid:durableId="2127038865">
-    <w:abstractNumId w:val="13"/>
+    <w:abstractNumId w:val="14"/>
   </w:num>
   <w:num w:numId="14" w16cid:durableId="834882366">
     <w:abstractNumId w:val="2"/>
   </w:num>
   <w:num w:numId="15" w16cid:durableId="451948823">
-    <w:abstractNumId w:val="6"/>
+    <w:abstractNumId w:val="7"/>
   </w:num>
   <w:num w:numId="16" w16cid:durableId="1642080751">
     <w:abstractNumId w:val="0"/>
+  </w:num>
+  <w:num w:numId="17" w16cid:durableId="39667688">
+    <w:abstractNumId w:val="4"/>
   </w:num>
 </w:numbering>
 </file>
@@ -6046,6 +6353,7 @@
   <w:style w:type="paragraph" w:default="1" w:styleId="Normal">
     <w:name w:val="Normal"/>
     <w:qFormat/>
+    <w:rsid w:val="002858D3"/>
   </w:style>
   <w:style w:type="paragraph" w:styleId="Heading1">
     <w:name w:val="heading 1"/>
@@ -6249,6 +6557,7 @@
   <w:style w:type="character" w:default="1" w:styleId="DefaultParagraphFont">
     <w:name w:val="Default Paragraph Font"/>
     <w:uiPriority w:val="1"/>
+    <w:semiHidden/>
     <w:unhideWhenUsed/>
   </w:style>
   <w:style w:type="table" w:default="1" w:styleId="TableNormal">

</xml_diff>